<commit_message>
<main>: did more u8, u17, u19
</commit_message>
<xml_diff>
--- a/wordWork/Year-2/U17/A1WIP/Unit 17 Assignment 1 0.01.docx
+++ b/wordWork/Year-2/U17/A1WIP/Unit 17 Assignment 1 0.01.docx
@@ -982,6 +982,13 @@
     </w:sdt>
     <w:sdt>
       <w:sdtPr>
+        <w:rPr>
+          <w:rFonts w:asciiTheme="minorHAnsi" w:eastAsiaTheme="minorHAnsi" w:hAnsiTheme="minorHAnsi" w:cstheme="minorBidi"/>
+          <w:color w:val="auto"/>
+          <w:sz w:val="24"/>
+          <w:szCs w:val="24"/>
+          <w:lang w:eastAsia="en-US"/>
+        </w:rPr>
         <w:id w:val="-526188580"/>
         <w:docPartObj>
           <w:docPartGallery w:val="Table of Contents"/>
@@ -990,13 +997,8 @@
       </w:sdtPr>
       <w:sdtEndPr>
         <w:rPr>
-          <w:rFonts w:asciiTheme="minorHAnsi" w:eastAsiaTheme="minorHAnsi" w:hAnsiTheme="minorHAnsi" w:cstheme="minorBidi"/>
           <w:b/>
           <w:bCs/>
-          <w:color w:val="auto"/>
-          <w:sz w:val="24"/>
-          <w:szCs w:val="24"/>
-          <w:lang w:eastAsia="en-US"/>
         </w:rPr>
       </w:sdtEndPr>
       <w:sdtContent>
@@ -1009,16 +1011,1111 @@
           </w:r>
         </w:p>
         <w:p>
-          <w:fldSimple w:instr=" TOC \o &quot;1-3&quot; \h \z \u ">
-            <w:r>
-              <w:rPr>
-                <w:b/>
-                <w:bCs/>
-                <w:noProof/>
-              </w:rPr>
-              <w:t>No table of contents entries found.</w:t>
-            </w:r>
-          </w:fldSimple>
+          <w:pPr>
+            <w:pStyle w:val="TOC1"/>
+            <w:tabs>
+              <w:tab w:val="right" w:leader="dot" w:pos="9016"/>
+            </w:tabs>
+            <w:rPr>
+              <w:noProof/>
+            </w:rPr>
+          </w:pPr>
+          <w:r>
+            <w:fldChar w:fldCharType="begin"/>
+          </w:r>
+          <w:r>
+            <w:instrText xml:space="preserve"> TOC \o "1-3" \h \z \u </w:instrText>
+          </w:r>
+          <w:r>
+            <w:fldChar w:fldCharType="separate"/>
+          </w:r>
+          <w:hyperlink w:anchor="_Toc126152950" w:history="1">
+            <w:r>
+              <w:rPr>
+                <w:rStyle w:val="Hyperlink"/>
+                <w:noProof/>
+              </w:rPr>
+              <w:t>Introduction</w:t>
+            </w:r>
+            <w:r>
+              <w:rPr>
+                <w:noProof/>
+                <w:webHidden/>
+              </w:rPr>
+              <w:tab/>
+            </w:r>
+            <w:r>
+              <w:rPr>
+                <w:noProof/>
+                <w:webHidden/>
+              </w:rPr>
+              <w:fldChar w:fldCharType="begin"/>
+            </w:r>
+            <w:r>
+              <w:rPr>
+                <w:noProof/>
+                <w:webHidden/>
+              </w:rPr>
+              <w:instrText xml:space="preserve"> PAGEREF _Toc126152950 \h </w:instrText>
+            </w:r>
+            <w:r>
+              <w:rPr>
+                <w:noProof/>
+                <w:webHidden/>
+              </w:rPr>
+            </w:r>
+            <w:r>
+              <w:rPr>
+                <w:noProof/>
+                <w:webHidden/>
+              </w:rPr>
+              <w:fldChar w:fldCharType="separate"/>
+            </w:r>
+            <w:r>
+              <w:rPr>
+                <w:noProof/>
+                <w:webHidden/>
+              </w:rPr>
+              <w:t>2</w:t>
+            </w:r>
+            <w:r>
+              <w:rPr>
+                <w:noProof/>
+                <w:webHidden/>
+              </w:rPr>
+              <w:fldChar w:fldCharType="end"/>
+            </w:r>
+          </w:hyperlink>
+        </w:p>
+        <w:p>
+          <w:pPr>
+            <w:pStyle w:val="TOC1"/>
+            <w:tabs>
+              <w:tab w:val="right" w:leader="dot" w:pos="9016"/>
+            </w:tabs>
+            <w:rPr>
+              <w:noProof/>
+            </w:rPr>
+          </w:pPr>
+          <w:hyperlink w:anchor="_Toc126152951" w:history="1">
+            <w:r>
+              <w:rPr>
+                <w:rStyle w:val="Hyperlink"/>
+                <w:noProof/>
+              </w:rPr>
+              <w:t>Purpose of digital graphics</w:t>
+            </w:r>
+            <w:r>
+              <w:rPr>
+                <w:noProof/>
+                <w:webHidden/>
+              </w:rPr>
+              <w:tab/>
+            </w:r>
+            <w:r>
+              <w:rPr>
+                <w:noProof/>
+                <w:webHidden/>
+              </w:rPr>
+              <w:fldChar w:fldCharType="begin"/>
+            </w:r>
+            <w:r>
+              <w:rPr>
+                <w:noProof/>
+                <w:webHidden/>
+              </w:rPr>
+              <w:instrText xml:space="preserve"> PAGEREF _Toc126152951 \h </w:instrText>
+            </w:r>
+            <w:r>
+              <w:rPr>
+                <w:noProof/>
+                <w:webHidden/>
+              </w:rPr>
+            </w:r>
+            <w:r>
+              <w:rPr>
+                <w:noProof/>
+                <w:webHidden/>
+              </w:rPr>
+              <w:fldChar w:fldCharType="separate"/>
+            </w:r>
+            <w:r>
+              <w:rPr>
+                <w:noProof/>
+                <w:webHidden/>
+              </w:rPr>
+              <w:t>2</w:t>
+            </w:r>
+            <w:r>
+              <w:rPr>
+                <w:noProof/>
+                <w:webHidden/>
+              </w:rPr>
+              <w:fldChar w:fldCharType="end"/>
+            </w:r>
+          </w:hyperlink>
+        </w:p>
+        <w:p>
+          <w:pPr>
+            <w:pStyle w:val="TOC1"/>
+            <w:tabs>
+              <w:tab w:val="right" w:leader="dot" w:pos="9016"/>
+            </w:tabs>
+            <w:rPr>
+              <w:noProof/>
+            </w:rPr>
+          </w:pPr>
+          <w:hyperlink w:anchor="_Toc126152952" w:history="1">
+            <w:r>
+              <w:rPr>
+                <w:rStyle w:val="Hyperlink"/>
+                <w:noProof/>
+              </w:rPr>
+              <w:t>Legal requirements of digital graphics</w:t>
+            </w:r>
+            <w:r>
+              <w:rPr>
+                <w:noProof/>
+                <w:webHidden/>
+              </w:rPr>
+              <w:tab/>
+            </w:r>
+            <w:r>
+              <w:rPr>
+                <w:noProof/>
+                <w:webHidden/>
+              </w:rPr>
+              <w:fldChar w:fldCharType="begin"/>
+            </w:r>
+            <w:r>
+              <w:rPr>
+                <w:noProof/>
+                <w:webHidden/>
+              </w:rPr>
+              <w:instrText xml:space="preserve"> PAGEREF _Toc126152952 \h </w:instrText>
+            </w:r>
+            <w:r>
+              <w:rPr>
+                <w:noProof/>
+                <w:webHidden/>
+              </w:rPr>
+            </w:r>
+            <w:r>
+              <w:rPr>
+                <w:noProof/>
+                <w:webHidden/>
+              </w:rPr>
+              <w:fldChar w:fldCharType="separate"/>
+            </w:r>
+            <w:r>
+              <w:rPr>
+                <w:noProof/>
+                <w:webHidden/>
+              </w:rPr>
+              <w:t>2</w:t>
+            </w:r>
+            <w:r>
+              <w:rPr>
+                <w:noProof/>
+                <w:webHidden/>
+              </w:rPr>
+              <w:fldChar w:fldCharType="end"/>
+            </w:r>
+          </w:hyperlink>
+        </w:p>
+        <w:p>
+          <w:pPr>
+            <w:pStyle w:val="TOC1"/>
+            <w:tabs>
+              <w:tab w:val="right" w:leader="dot" w:pos="9016"/>
+            </w:tabs>
+            <w:rPr>
+              <w:noProof/>
+            </w:rPr>
+          </w:pPr>
+          <w:hyperlink w:anchor="_Toc126152953" w:history="1">
+            <w:r>
+              <w:rPr>
+                <w:rStyle w:val="Hyperlink"/>
+                <w:noProof/>
+              </w:rPr>
+              <w:t>Digital graphics</w:t>
+            </w:r>
+            <w:r>
+              <w:rPr>
+                <w:noProof/>
+                <w:webHidden/>
+              </w:rPr>
+              <w:tab/>
+            </w:r>
+            <w:r>
+              <w:rPr>
+                <w:noProof/>
+                <w:webHidden/>
+              </w:rPr>
+              <w:fldChar w:fldCharType="begin"/>
+            </w:r>
+            <w:r>
+              <w:rPr>
+                <w:noProof/>
+                <w:webHidden/>
+              </w:rPr>
+              <w:instrText xml:space="preserve"> PAGEREF _Toc126152953 \h </w:instrText>
+            </w:r>
+            <w:r>
+              <w:rPr>
+                <w:noProof/>
+                <w:webHidden/>
+              </w:rPr>
+            </w:r>
+            <w:r>
+              <w:rPr>
+                <w:noProof/>
+                <w:webHidden/>
+              </w:rPr>
+              <w:fldChar w:fldCharType="separate"/>
+            </w:r>
+            <w:r>
+              <w:rPr>
+                <w:noProof/>
+                <w:webHidden/>
+              </w:rPr>
+              <w:t>2</w:t>
+            </w:r>
+            <w:r>
+              <w:rPr>
+                <w:noProof/>
+                <w:webHidden/>
+              </w:rPr>
+              <w:fldChar w:fldCharType="end"/>
+            </w:r>
+          </w:hyperlink>
+        </w:p>
+        <w:p>
+          <w:pPr>
+            <w:pStyle w:val="TOC2"/>
+            <w:tabs>
+              <w:tab w:val="right" w:leader="dot" w:pos="9016"/>
+            </w:tabs>
+            <w:rPr>
+              <w:noProof/>
+            </w:rPr>
+          </w:pPr>
+          <w:hyperlink w:anchor="_Toc126152954" w:history="1">
+            <w:r>
+              <w:rPr>
+                <w:rStyle w:val="Hyperlink"/>
+                <w:noProof/>
+              </w:rPr>
+              <w:t>Raster</w:t>
+            </w:r>
+            <w:r>
+              <w:rPr>
+                <w:noProof/>
+                <w:webHidden/>
+              </w:rPr>
+              <w:tab/>
+            </w:r>
+            <w:r>
+              <w:rPr>
+                <w:noProof/>
+                <w:webHidden/>
+              </w:rPr>
+              <w:fldChar w:fldCharType="begin"/>
+            </w:r>
+            <w:r>
+              <w:rPr>
+                <w:noProof/>
+                <w:webHidden/>
+              </w:rPr>
+              <w:instrText xml:space="preserve"> PAGEREF _Toc126152954 \h </w:instrText>
+            </w:r>
+            <w:r>
+              <w:rPr>
+                <w:noProof/>
+                <w:webHidden/>
+              </w:rPr>
+            </w:r>
+            <w:r>
+              <w:rPr>
+                <w:noProof/>
+                <w:webHidden/>
+              </w:rPr>
+              <w:fldChar w:fldCharType="separate"/>
+            </w:r>
+            <w:r>
+              <w:rPr>
+                <w:noProof/>
+                <w:webHidden/>
+              </w:rPr>
+              <w:t>2</w:t>
+            </w:r>
+            <w:r>
+              <w:rPr>
+                <w:noProof/>
+                <w:webHidden/>
+              </w:rPr>
+              <w:fldChar w:fldCharType="end"/>
+            </w:r>
+          </w:hyperlink>
+        </w:p>
+        <w:p>
+          <w:pPr>
+            <w:pStyle w:val="TOC3"/>
+            <w:tabs>
+              <w:tab w:val="right" w:leader="dot" w:pos="9016"/>
+            </w:tabs>
+            <w:rPr>
+              <w:noProof/>
+            </w:rPr>
+          </w:pPr>
+          <w:hyperlink w:anchor="_Toc126152955" w:history="1">
+            <w:r>
+              <w:rPr>
+                <w:rStyle w:val="Hyperlink"/>
+                <w:noProof/>
+              </w:rPr>
+              <w:t>Applications</w:t>
+            </w:r>
+            <w:r>
+              <w:rPr>
+                <w:noProof/>
+                <w:webHidden/>
+              </w:rPr>
+              <w:tab/>
+            </w:r>
+            <w:r>
+              <w:rPr>
+                <w:noProof/>
+                <w:webHidden/>
+              </w:rPr>
+              <w:fldChar w:fldCharType="begin"/>
+            </w:r>
+            <w:r>
+              <w:rPr>
+                <w:noProof/>
+                <w:webHidden/>
+              </w:rPr>
+              <w:instrText xml:space="preserve"> PAGEREF _Toc126152955 \h </w:instrText>
+            </w:r>
+            <w:r>
+              <w:rPr>
+                <w:noProof/>
+                <w:webHidden/>
+              </w:rPr>
+            </w:r>
+            <w:r>
+              <w:rPr>
+                <w:noProof/>
+                <w:webHidden/>
+              </w:rPr>
+              <w:fldChar w:fldCharType="separate"/>
+            </w:r>
+            <w:r>
+              <w:rPr>
+                <w:noProof/>
+                <w:webHidden/>
+              </w:rPr>
+              <w:t>2</w:t>
+            </w:r>
+            <w:r>
+              <w:rPr>
+                <w:noProof/>
+                <w:webHidden/>
+              </w:rPr>
+              <w:fldChar w:fldCharType="end"/>
+            </w:r>
+          </w:hyperlink>
+        </w:p>
+        <w:p>
+          <w:pPr>
+            <w:pStyle w:val="TOC2"/>
+            <w:tabs>
+              <w:tab w:val="right" w:leader="dot" w:pos="9016"/>
+            </w:tabs>
+            <w:rPr>
+              <w:noProof/>
+            </w:rPr>
+          </w:pPr>
+          <w:hyperlink w:anchor="_Toc126152956" w:history="1">
+            <w:r>
+              <w:rPr>
+                <w:rStyle w:val="Hyperlink"/>
+                <w:noProof/>
+              </w:rPr>
+              <w:t>Vector</w:t>
+            </w:r>
+            <w:r>
+              <w:rPr>
+                <w:noProof/>
+                <w:webHidden/>
+              </w:rPr>
+              <w:tab/>
+            </w:r>
+            <w:r>
+              <w:rPr>
+                <w:noProof/>
+                <w:webHidden/>
+              </w:rPr>
+              <w:fldChar w:fldCharType="begin"/>
+            </w:r>
+            <w:r>
+              <w:rPr>
+                <w:noProof/>
+                <w:webHidden/>
+              </w:rPr>
+              <w:instrText xml:space="preserve"> PAGEREF _Toc126152956 \h </w:instrText>
+            </w:r>
+            <w:r>
+              <w:rPr>
+                <w:noProof/>
+                <w:webHidden/>
+              </w:rPr>
+            </w:r>
+            <w:r>
+              <w:rPr>
+                <w:noProof/>
+                <w:webHidden/>
+              </w:rPr>
+              <w:fldChar w:fldCharType="separate"/>
+            </w:r>
+            <w:r>
+              <w:rPr>
+                <w:noProof/>
+                <w:webHidden/>
+              </w:rPr>
+              <w:t>2</w:t>
+            </w:r>
+            <w:r>
+              <w:rPr>
+                <w:noProof/>
+                <w:webHidden/>
+              </w:rPr>
+              <w:fldChar w:fldCharType="end"/>
+            </w:r>
+          </w:hyperlink>
+        </w:p>
+        <w:p>
+          <w:pPr>
+            <w:pStyle w:val="TOC3"/>
+            <w:tabs>
+              <w:tab w:val="right" w:leader="dot" w:pos="9016"/>
+            </w:tabs>
+            <w:rPr>
+              <w:noProof/>
+            </w:rPr>
+          </w:pPr>
+          <w:hyperlink w:anchor="_Toc126152957" w:history="1">
+            <w:r>
+              <w:rPr>
+                <w:rStyle w:val="Hyperlink"/>
+                <w:noProof/>
+              </w:rPr>
+              <w:t>Applications</w:t>
+            </w:r>
+            <w:r>
+              <w:rPr>
+                <w:noProof/>
+                <w:webHidden/>
+              </w:rPr>
+              <w:tab/>
+            </w:r>
+            <w:r>
+              <w:rPr>
+                <w:noProof/>
+                <w:webHidden/>
+              </w:rPr>
+              <w:fldChar w:fldCharType="begin"/>
+            </w:r>
+            <w:r>
+              <w:rPr>
+                <w:noProof/>
+                <w:webHidden/>
+              </w:rPr>
+              <w:instrText xml:space="preserve"> PAGEREF _Toc126152957 \h </w:instrText>
+            </w:r>
+            <w:r>
+              <w:rPr>
+                <w:noProof/>
+                <w:webHidden/>
+              </w:rPr>
+            </w:r>
+            <w:r>
+              <w:rPr>
+                <w:noProof/>
+                <w:webHidden/>
+              </w:rPr>
+              <w:fldChar w:fldCharType="separate"/>
+            </w:r>
+            <w:r>
+              <w:rPr>
+                <w:noProof/>
+                <w:webHidden/>
+              </w:rPr>
+              <w:t>2</w:t>
+            </w:r>
+            <w:r>
+              <w:rPr>
+                <w:noProof/>
+                <w:webHidden/>
+              </w:rPr>
+              <w:fldChar w:fldCharType="end"/>
+            </w:r>
+          </w:hyperlink>
+        </w:p>
+        <w:p>
+          <w:pPr>
+            <w:pStyle w:val="TOC2"/>
+            <w:tabs>
+              <w:tab w:val="right" w:leader="dot" w:pos="9016"/>
+            </w:tabs>
+            <w:rPr>
+              <w:noProof/>
+            </w:rPr>
+          </w:pPr>
+          <w:hyperlink w:anchor="_Toc126152958" w:history="1">
+            <w:r>
+              <w:rPr>
+                <w:rStyle w:val="Hyperlink"/>
+                <w:noProof/>
+              </w:rPr>
+              <w:t>Applications of 3D images</w:t>
+            </w:r>
+            <w:r>
+              <w:rPr>
+                <w:noProof/>
+                <w:webHidden/>
+              </w:rPr>
+              <w:tab/>
+            </w:r>
+            <w:r>
+              <w:rPr>
+                <w:noProof/>
+                <w:webHidden/>
+              </w:rPr>
+              <w:fldChar w:fldCharType="begin"/>
+            </w:r>
+            <w:r>
+              <w:rPr>
+                <w:noProof/>
+                <w:webHidden/>
+              </w:rPr>
+              <w:instrText xml:space="preserve"> PAGEREF _Toc126152958 \h </w:instrText>
+            </w:r>
+            <w:r>
+              <w:rPr>
+                <w:noProof/>
+                <w:webHidden/>
+              </w:rPr>
+            </w:r>
+            <w:r>
+              <w:rPr>
+                <w:noProof/>
+                <w:webHidden/>
+              </w:rPr>
+              <w:fldChar w:fldCharType="separate"/>
+            </w:r>
+            <w:r>
+              <w:rPr>
+                <w:noProof/>
+                <w:webHidden/>
+              </w:rPr>
+              <w:t>2</w:t>
+            </w:r>
+            <w:r>
+              <w:rPr>
+                <w:noProof/>
+                <w:webHidden/>
+              </w:rPr>
+              <w:fldChar w:fldCharType="end"/>
+            </w:r>
+          </w:hyperlink>
+        </w:p>
+        <w:p>
+          <w:pPr>
+            <w:pStyle w:val="TOC2"/>
+            <w:tabs>
+              <w:tab w:val="right" w:leader="dot" w:pos="9016"/>
+            </w:tabs>
+            <w:rPr>
+              <w:noProof/>
+            </w:rPr>
+          </w:pPr>
+          <w:hyperlink w:anchor="_Toc126152959" w:history="1">
+            <w:r>
+              <w:rPr>
+                <w:rStyle w:val="Hyperlink"/>
+                <w:noProof/>
+              </w:rPr>
+              <w:t>2D and 3D Digital graphic representation</w:t>
+            </w:r>
+            <w:r>
+              <w:rPr>
+                <w:noProof/>
+                <w:webHidden/>
+              </w:rPr>
+              <w:tab/>
+            </w:r>
+            <w:r>
+              <w:rPr>
+                <w:noProof/>
+                <w:webHidden/>
+              </w:rPr>
+              <w:fldChar w:fldCharType="begin"/>
+            </w:r>
+            <w:r>
+              <w:rPr>
+                <w:noProof/>
+                <w:webHidden/>
+              </w:rPr>
+              <w:instrText xml:space="preserve"> PAGEREF _Toc126152959 \h </w:instrText>
+            </w:r>
+            <w:r>
+              <w:rPr>
+                <w:noProof/>
+                <w:webHidden/>
+              </w:rPr>
+            </w:r>
+            <w:r>
+              <w:rPr>
+                <w:noProof/>
+                <w:webHidden/>
+              </w:rPr>
+              <w:fldChar w:fldCharType="separate"/>
+            </w:r>
+            <w:r>
+              <w:rPr>
+                <w:noProof/>
+                <w:webHidden/>
+              </w:rPr>
+              <w:t>2</w:t>
+            </w:r>
+            <w:r>
+              <w:rPr>
+                <w:noProof/>
+                <w:webHidden/>
+              </w:rPr>
+              <w:fldChar w:fldCharType="end"/>
+            </w:r>
+          </w:hyperlink>
+        </w:p>
+        <w:p>
+          <w:pPr>
+            <w:pStyle w:val="TOC1"/>
+            <w:tabs>
+              <w:tab w:val="right" w:leader="dot" w:pos="9016"/>
+            </w:tabs>
+            <w:rPr>
+              <w:noProof/>
+            </w:rPr>
+          </w:pPr>
+          <w:hyperlink w:anchor="_Toc126152960" w:history="1">
+            <w:r>
+              <w:rPr>
+                <w:rStyle w:val="Hyperlink"/>
+                <w:noProof/>
+              </w:rPr>
+              <w:t>Hardware</w:t>
+            </w:r>
+            <w:r>
+              <w:rPr>
+                <w:noProof/>
+                <w:webHidden/>
+              </w:rPr>
+              <w:tab/>
+            </w:r>
+            <w:r>
+              <w:rPr>
+                <w:noProof/>
+                <w:webHidden/>
+              </w:rPr>
+              <w:fldChar w:fldCharType="begin"/>
+            </w:r>
+            <w:r>
+              <w:rPr>
+                <w:noProof/>
+                <w:webHidden/>
+              </w:rPr>
+              <w:instrText xml:space="preserve"> PAGEREF _Toc126152960 \h </w:instrText>
+            </w:r>
+            <w:r>
+              <w:rPr>
+                <w:noProof/>
+                <w:webHidden/>
+              </w:rPr>
+            </w:r>
+            <w:r>
+              <w:rPr>
+                <w:noProof/>
+                <w:webHidden/>
+              </w:rPr>
+              <w:fldChar w:fldCharType="separate"/>
+            </w:r>
+            <w:r>
+              <w:rPr>
+                <w:noProof/>
+                <w:webHidden/>
+              </w:rPr>
+              <w:t>2</w:t>
+            </w:r>
+            <w:r>
+              <w:rPr>
+                <w:noProof/>
+                <w:webHidden/>
+              </w:rPr>
+              <w:fldChar w:fldCharType="end"/>
+            </w:r>
+          </w:hyperlink>
+        </w:p>
+        <w:p>
+          <w:pPr>
+            <w:pStyle w:val="TOC2"/>
+            <w:tabs>
+              <w:tab w:val="right" w:leader="dot" w:pos="9016"/>
+            </w:tabs>
+            <w:rPr>
+              <w:noProof/>
+            </w:rPr>
+          </w:pPr>
+          <w:hyperlink w:anchor="_Toc126152961" w:history="1">
+            <w:r>
+              <w:rPr>
+                <w:rStyle w:val="Hyperlink"/>
+                <w:noProof/>
+              </w:rPr>
+              <w:t>Capture</w:t>
+            </w:r>
+            <w:r>
+              <w:rPr>
+                <w:noProof/>
+                <w:webHidden/>
+              </w:rPr>
+              <w:tab/>
+            </w:r>
+            <w:r>
+              <w:rPr>
+                <w:noProof/>
+                <w:webHidden/>
+              </w:rPr>
+              <w:fldChar w:fldCharType="begin"/>
+            </w:r>
+            <w:r>
+              <w:rPr>
+                <w:noProof/>
+                <w:webHidden/>
+              </w:rPr>
+              <w:instrText xml:space="preserve"> PAGEREF _Toc126152961 \h </w:instrText>
+            </w:r>
+            <w:r>
+              <w:rPr>
+                <w:noProof/>
+                <w:webHidden/>
+              </w:rPr>
+            </w:r>
+            <w:r>
+              <w:rPr>
+                <w:noProof/>
+                <w:webHidden/>
+              </w:rPr>
+              <w:fldChar w:fldCharType="separate"/>
+            </w:r>
+            <w:r>
+              <w:rPr>
+                <w:noProof/>
+                <w:webHidden/>
+              </w:rPr>
+              <w:t>2</w:t>
+            </w:r>
+            <w:r>
+              <w:rPr>
+                <w:noProof/>
+                <w:webHidden/>
+              </w:rPr>
+              <w:fldChar w:fldCharType="end"/>
+            </w:r>
+          </w:hyperlink>
+        </w:p>
+        <w:p>
+          <w:pPr>
+            <w:pStyle w:val="TOC2"/>
+            <w:tabs>
+              <w:tab w:val="right" w:leader="dot" w:pos="9016"/>
+            </w:tabs>
+            <w:rPr>
+              <w:noProof/>
+            </w:rPr>
+          </w:pPr>
+          <w:hyperlink w:anchor="_Toc126152962" w:history="1">
+            <w:r>
+              <w:rPr>
+                <w:rStyle w:val="Hyperlink"/>
+                <w:noProof/>
+              </w:rPr>
+              <w:t>Graphics card</w:t>
+            </w:r>
+            <w:r>
+              <w:rPr>
+                <w:noProof/>
+                <w:webHidden/>
+              </w:rPr>
+              <w:tab/>
+            </w:r>
+            <w:r>
+              <w:rPr>
+                <w:noProof/>
+                <w:webHidden/>
+              </w:rPr>
+              <w:fldChar w:fldCharType="begin"/>
+            </w:r>
+            <w:r>
+              <w:rPr>
+                <w:noProof/>
+                <w:webHidden/>
+              </w:rPr>
+              <w:instrText xml:space="preserve"> PAGEREF _Toc126152962 \h </w:instrText>
+            </w:r>
+            <w:r>
+              <w:rPr>
+                <w:noProof/>
+                <w:webHidden/>
+              </w:rPr>
+            </w:r>
+            <w:r>
+              <w:rPr>
+                <w:noProof/>
+                <w:webHidden/>
+              </w:rPr>
+              <w:fldChar w:fldCharType="separate"/>
+            </w:r>
+            <w:r>
+              <w:rPr>
+                <w:noProof/>
+                <w:webHidden/>
+              </w:rPr>
+              <w:t>2</w:t>
+            </w:r>
+            <w:r>
+              <w:rPr>
+                <w:noProof/>
+                <w:webHidden/>
+              </w:rPr>
+              <w:fldChar w:fldCharType="end"/>
+            </w:r>
+          </w:hyperlink>
+        </w:p>
+        <w:p>
+          <w:pPr>
+            <w:pStyle w:val="TOC2"/>
+            <w:tabs>
+              <w:tab w:val="right" w:leader="dot" w:pos="9016"/>
+            </w:tabs>
+            <w:rPr>
+              <w:noProof/>
+            </w:rPr>
+          </w:pPr>
+          <w:hyperlink w:anchor="_Toc126152963" w:history="1">
+            <w:r>
+              <w:rPr>
+                <w:rStyle w:val="Hyperlink"/>
+                <w:noProof/>
+              </w:rPr>
+              <w:t>Output</w:t>
+            </w:r>
+            <w:r>
+              <w:rPr>
+                <w:noProof/>
+                <w:webHidden/>
+              </w:rPr>
+              <w:tab/>
+            </w:r>
+            <w:r>
+              <w:rPr>
+                <w:noProof/>
+                <w:webHidden/>
+              </w:rPr>
+              <w:fldChar w:fldCharType="begin"/>
+            </w:r>
+            <w:r>
+              <w:rPr>
+                <w:noProof/>
+                <w:webHidden/>
+              </w:rPr>
+              <w:instrText xml:space="preserve"> PAGEREF _Toc126152963 \h </w:instrText>
+            </w:r>
+            <w:r>
+              <w:rPr>
+                <w:noProof/>
+                <w:webHidden/>
+              </w:rPr>
+            </w:r>
+            <w:r>
+              <w:rPr>
+                <w:noProof/>
+                <w:webHidden/>
+              </w:rPr>
+              <w:fldChar w:fldCharType="separate"/>
+            </w:r>
+            <w:r>
+              <w:rPr>
+                <w:noProof/>
+                <w:webHidden/>
+              </w:rPr>
+              <w:t>2</w:t>
+            </w:r>
+            <w:r>
+              <w:rPr>
+                <w:noProof/>
+                <w:webHidden/>
+              </w:rPr>
+              <w:fldChar w:fldCharType="end"/>
+            </w:r>
+          </w:hyperlink>
+        </w:p>
+        <w:p>
+          <w:pPr>
+            <w:pStyle w:val="TOC1"/>
+            <w:tabs>
+              <w:tab w:val="right" w:leader="dot" w:pos="9016"/>
+            </w:tabs>
+            <w:rPr>
+              <w:noProof/>
+            </w:rPr>
+          </w:pPr>
+          <w:hyperlink w:anchor="_Toc126152964" w:history="1">
+            <w:r>
+              <w:rPr>
+                <w:rStyle w:val="Hyperlink"/>
+                <w:noProof/>
+              </w:rPr>
+              <w:t>Software</w:t>
+            </w:r>
+            <w:r>
+              <w:rPr>
+                <w:noProof/>
+                <w:webHidden/>
+              </w:rPr>
+              <w:tab/>
+            </w:r>
+            <w:r>
+              <w:rPr>
+                <w:noProof/>
+                <w:webHidden/>
+              </w:rPr>
+              <w:fldChar w:fldCharType="begin"/>
+            </w:r>
+            <w:r>
+              <w:rPr>
+                <w:noProof/>
+                <w:webHidden/>
+              </w:rPr>
+              <w:instrText xml:space="preserve"> PAGEREF _Toc126152964 \h </w:instrText>
+            </w:r>
+            <w:r>
+              <w:rPr>
+                <w:noProof/>
+                <w:webHidden/>
+              </w:rPr>
+            </w:r>
+            <w:r>
+              <w:rPr>
+                <w:noProof/>
+                <w:webHidden/>
+              </w:rPr>
+              <w:fldChar w:fldCharType="separate"/>
+            </w:r>
+            <w:r>
+              <w:rPr>
+                <w:noProof/>
+                <w:webHidden/>
+              </w:rPr>
+              <w:t>2</w:t>
+            </w:r>
+            <w:r>
+              <w:rPr>
+                <w:noProof/>
+                <w:webHidden/>
+              </w:rPr>
+              <w:fldChar w:fldCharType="end"/>
+            </w:r>
+          </w:hyperlink>
+        </w:p>
+        <w:p>
+          <w:pPr>
+            <w:pStyle w:val="TOC2"/>
+            <w:tabs>
+              <w:tab w:val="right" w:leader="dot" w:pos="9016"/>
+            </w:tabs>
+            <w:rPr>
+              <w:noProof/>
+            </w:rPr>
+          </w:pPr>
+          <w:hyperlink w:anchor="_Toc126152965" w:history="1">
+            <w:r>
+              <w:rPr>
+                <w:rStyle w:val="Hyperlink"/>
+                <w:noProof/>
+              </w:rPr>
+              <w:t>Applications for manipulating graphics</w:t>
+            </w:r>
+            <w:r>
+              <w:rPr>
+                <w:noProof/>
+                <w:webHidden/>
+              </w:rPr>
+              <w:tab/>
+            </w:r>
+            <w:r>
+              <w:rPr>
+                <w:noProof/>
+                <w:webHidden/>
+              </w:rPr>
+              <w:fldChar w:fldCharType="begin"/>
+            </w:r>
+            <w:r>
+              <w:rPr>
+                <w:noProof/>
+                <w:webHidden/>
+              </w:rPr>
+              <w:instrText xml:space="preserve"> PAGEREF _Toc126152965 \h </w:instrText>
+            </w:r>
+            <w:r>
+              <w:rPr>
+                <w:noProof/>
+                <w:webHidden/>
+              </w:rPr>
+            </w:r>
+            <w:r>
+              <w:rPr>
+                <w:noProof/>
+                <w:webHidden/>
+              </w:rPr>
+              <w:fldChar w:fldCharType="separate"/>
+            </w:r>
+            <w:r>
+              <w:rPr>
+                <w:noProof/>
+                <w:webHidden/>
+              </w:rPr>
+              <w:t>2</w:t>
+            </w:r>
+            <w:r>
+              <w:rPr>
+                <w:noProof/>
+                <w:webHidden/>
+              </w:rPr>
+              <w:fldChar w:fldCharType="end"/>
+            </w:r>
+          </w:hyperlink>
+        </w:p>
+        <w:p>
+          <w:r>
+            <w:rPr>
+              <w:b/>
+              <w:bCs/>
+              <w:noProof/>
+            </w:rPr>
+            <w:fldChar w:fldCharType="end"/>
+          </w:r>
         </w:p>
       </w:sdtContent>
     </w:sdt>
@@ -1031,10 +2128,12 @@
       <w:pPr>
         <w:pStyle w:val="Heading1"/>
       </w:pPr>
+      <w:bookmarkStart w:id="0" w:name="_Toc126152950"/>
       <w:r>
         <w:lastRenderedPageBreak/>
         <w:t>Introduction</w:t>
       </w:r>
+      <w:bookmarkEnd w:id="0"/>
     </w:p>
     <w:p>
       <w:r>
@@ -1054,121 +2153,185 @@
       <w:pPr>
         <w:pStyle w:val="Heading1"/>
       </w:pPr>
+      <w:bookmarkStart w:id="1" w:name="_Toc126152951"/>
       <w:r>
         <w:t>Purpose of digital graphics</w:t>
+      </w:r>
+      <w:bookmarkEnd w:id="1"/>
+    </w:p>
+    <w:p>
+      <w:r>
+        <w:t>Digital graphics has grown throughout the 21</w:t>
+      </w:r>
+      <w:r>
+        <w:rPr>
+          <w:vertAlign w:val="superscript"/>
+        </w:rPr>
+        <w:t>st</w:t>
+      </w:r>
+      <w:r>
+        <w:t xml:space="preserve"> century, where previously the dominant graphic types were all hand made and there was minimal involvement of computers in making any kind of graphics. As such, the purpose of digital graphics has also evolved and there remains a few key points that must be included when discussing the purpose of digital graphics. </w:t>
+      </w:r>
+    </w:p>
+    <w:p>
+      <w:r>
+        <w:t>Digital graphics, just like any other kind of media, has the specific purpose to</w:t>
+      </w:r>
+      <w:r>
+        <w:t xml:space="preserve"> visually</w:t>
+      </w:r>
+      <w:r>
+        <w:t xml:space="preserve"> convey information, </w:t>
+      </w:r>
+      <w:r>
+        <w:t>messages,</w:t>
+      </w:r>
+      <w:r>
+        <w:t xml:space="preserve"> and a meaning to an audience</w:t>
+      </w:r>
+      <w:r>
+        <w:t>, through the use of computer-generated images, designs, or illustrations. These images have a number of uses, most notably the following, to educate, information, promotion, advertising, and entertainment.</w:t>
       </w:r>
     </w:p>
     <w:p>
       <w:pPr>
         <w:pStyle w:val="Heading1"/>
       </w:pPr>
+      <w:bookmarkStart w:id="2" w:name="_Toc126152952"/>
       <w:r>
         <w:t>Legal requirements of digital graphics</w:t>
       </w:r>
+      <w:bookmarkEnd w:id="2"/>
     </w:p>
     <w:p>
       <w:pPr>
         <w:pStyle w:val="Heading1"/>
       </w:pPr>
+      <w:bookmarkStart w:id="3" w:name="_Toc126152953"/>
       <w:r>
         <w:t>Digital graphics</w:t>
       </w:r>
+      <w:bookmarkEnd w:id="3"/>
     </w:p>
     <w:p>
       <w:pPr>
         <w:pStyle w:val="Heading2"/>
       </w:pPr>
+      <w:bookmarkStart w:id="4" w:name="_Toc126152954"/>
       <w:r>
         <w:t>Raster</w:t>
       </w:r>
+      <w:bookmarkEnd w:id="4"/>
     </w:p>
     <w:p>
       <w:pPr>
         <w:pStyle w:val="Heading3"/>
       </w:pPr>
+      <w:bookmarkStart w:id="5" w:name="_Toc126152955"/>
       <w:r>
         <w:t>Applications</w:t>
       </w:r>
+      <w:bookmarkEnd w:id="5"/>
     </w:p>
     <w:p>
       <w:pPr>
         <w:pStyle w:val="Heading2"/>
       </w:pPr>
+      <w:bookmarkStart w:id="6" w:name="_Toc126152956"/>
       <w:r>
         <w:t>Vector</w:t>
       </w:r>
+      <w:bookmarkEnd w:id="6"/>
     </w:p>
     <w:p>
       <w:pPr>
         <w:pStyle w:val="Heading3"/>
       </w:pPr>
+      <w:bookmarkStart w:id="7" w:name="_Toc126152957"/>
       <w:r>
         <w:t>Applications</w:t>
       </w:r>
+      <w:bookmarkEnd w:id="7"/>
     </w:p>
     <w:p>
       <w:pPr>
         <w:pStyle w:val="Heading2"/>
       </w:pPr>
+      <w:bookmarkStart w:id="8" w:name="_Toc126152958"/>
       <w:r>
         <w:t>Applications of 3D images</w:t>
       </w:r>
+      <w:bookmarkEnd w:id="8"/>
     </w:p>
     <w:p>
       <w:pPr>
         <w:pStyle w:val="Heading2"/>
       </w:pPr>
+      <w:bookmarkStart w:id="9" w:name="_Toc126152959"/>
       <w:r>
         <w:t>2D and 3D Digital graphic representation</w:t>
       </w:r>
+      <w:bookmarkEnd w:id="9"/>
     </w:p>
     <w:p>
       <w:pPr>
         <w:pStyle w:val="Heading1"/>
       </w:pPr>
+      <w:bookmarkStart w:id="10" w:name="_Toc126152960"/>
       <w:r>
         <w:t>Hardware</w:t>
       </w:r>
+      <w:bookmarkEnd w:id="10"/>
     </w:p>
     <w:p>
       <w:pPr>
         <w:pStyle w:val="Heading2"/>
       </w:pPr>
+      <w:bookmarkStart w:id="11" w:name="_Toc126152961"/>
       <w:r>
         <w:t>Capture</w:t>
       </w:r>
+      <w:bookmarkEnd w:id="11"/>
     </w:p>
     <w:p>
       <w:pPr>
         <w:pStyle w:val="Heading2"/>
       </w:pPr>
+      <w:bookmarkStart w:id="12" w:name="_Toc126152962"/>
       <w:r>
         <w:t>Graphics card</w:t>
       </w:r>
+      <w:bookmarkEnd w:id="12"/>
     </w:p>
     <w:p>
       <w:pPr>
         <w:pStyle w:val="Heading2"/>
       </w:pPr>
+      <w:bookmarkStart w:id="13" w:name="_Toc126152963"/>
       <w:r>
         <w:t>Output</w:t>
       </w:r>
+      <w:bookmarkEnd w:id="13"/>
     </w:p>
     <w:p>
       <w:pPr>
         <w:pStyle w:val="Heading1"/>
       </w:pPr>
+      <w:bookmarkStart w:id="14" w:name="_Toc126152964"/>
       <w:r>
         <w:t>Software</w:t>
       </w:r>
+      <w:bookmarkEnd w:id="14"/>
     </w:p>
     <w:p>
       <w:pPr>
         <w:pStyle w:val="Heading2"/>
       </w:pPr>
+      <w:bookmarkStart w:id="15" w:name="_Toc126152965"/>
       <w:r>
         <w:t>Applications for manipulating graphics</w:t>
       </w:r>
+      <w:bookmarkEnd w:id="15"/>
     </w:p>
     <w:p/>
     <w:p/>
@@ -1756,6 +2919,55 @@
       <w:color w:val="1F3763" w:themeColor="accent1" w:themeShade="7F"/>
     </w:rPr>
   </w:style>
+  <w:style w:type="paragraph" w:styleId="TOC1">
+    <w:name w:val="toc 1"/>
+    <w:basedOn w:val="Normal"/>
+    <w:next w:val="Normal"/>
+    <w:autoRedefine/>
+    <w:uiPriority w:val="39"/>
+    <w:unhideWhenUsed/>
+    <w:rsid w:val="00372C93"/>
+    <w:pPr>
+      <w:spacing w:after="100"/>
+    </w:pPr>
+  </w:style>
+  <w:style w:type="paragraph" w:styleId="TOC2">
+    <w:name w:val="toc 2"/>
+    <w:basedOn w:val="Normal"/>
+    <w:next w:val="Normal"/>
+    <w:autoRedefine/>
+    <w:uiPriority w:val="39"/>
+    <w:unhideWhenUsed/>
+    <w:rsid w:val="00372C93"/>
+    <w:pPr>
+      <w:spacing w:after="100"/>
+      <w:ind w:left="240"/>
+    </w:pPr>
+  </w:style>
+  <w:style w:type="paragraph" w:styleId="TOC3">
+    <w:name w:val="toc 3"/>
+    <w:basedOn w:val="Normal"/>
+    <w:next w:val="Normal"/>
+    <w:autoRedefine/>
+    <w:uiPriority w:val="39"/>
+    <w:unhideWhenUsed/>
+    <w:rsid w:val="00372C93"/>
+    <w:pPr>
+      <w:spacing w:after="100"/>
+      <w:ind w:left="480"/>
+    </w:pPr>
+  </w:style>
+  <w:style w:type="character" w:styleId="Hyperlink">
+    <w:name w:val="Hyperlink"/>
+    <w:basedOn w:val="DefaultParagraphFont"/>
+    <w:uiPriority w:val="99"/>
+    <w:unhideWhenUsed/>
+    <w:rsid w:val="00372C93"/>
+    <w:rPr>
+      <w:color w:val="0563C1" w:themeColor="hyperlink"/>
+      <w:u w:val="single"/>
+    </w:rPr>
+  </w:style>
 </w:styles>
 </file>
 

</xml_diff>